<commit_message>
Update Cahier de charge Module gestion du personnel.docx
</commit_message>
<xml_diff>
--- a/Cahier de charge Module gestion du personnel.docx
+++ b/Cahier de charge Module gestion du personnel.docx
@@ -670,35 +670,38 @@
           <w:numId w:val="14"/>
         </w:numPr>
         <w:rPr>
-          <w:rFonts w:ascii="Times New Roman" w:hAnsi="Times New Roman" w:cs="Times New Roman"/>
-          <w:sz w:val="24"/>
-          <w:szCs w:val="24"/>
-        </w:rPr>
-      </w:pPr>
-      <w:r>
-        <w:rPr>
-          <w:rFonts w:ascii="Times New Roman" w:hAnsi="Times New Roman" w:cs="Times New Roman"/>
-          <w:sz w:val="24"/>
-          <w:szCs w:val="24"/>
-        </w:rPr>
-        <w:t>Gestion</w:t>
-      </w:r>
-      <w:r>
-        <w:rPr>
-          <w:rFonts w:ascii="Times New Roman" w:hAnsi="Times New Roman" w:cs="Times New Roman"/>
-          <w:sz w:val="24"/>
-          <w:szCs w:val="24"/>
-        </w:rPr>
-        <w:t xml:space="preserve"> </w:t>
-      </w:r>
-      <w:r>
-        <w:rPr>
-          <w:rFonts w:ascii="Times New Roman" w:hAnsi="Times New Roman" w:cs="Times New Roman"/>
-          <w:sz w:val="24"/>
-          <w:szCs w:val="24"/>
-        </w:rPr>
-        <w:t>des affectations</w:t>
-      </w:r>
+          <w:del w:id="0" w:author="yann tony" w:date="2023-01-31T17:33:00Z"/>
+          <w:rFonts w:ascii="Times New Roman" w:hAnsi="Times New Roman" w:cs="Times New Roman"/>
+          <w:sz w:val="24"/>
+          <w:szCs w:val="24"/>
+        </w:rPr>
+      </w:pPr>
+      <w:del w:id="1" w:author="yann tony" w:date="2023-01-31T17:33:00Z">
+        <w:r>
+          <w:rPr>
+            <w:rFonts w:ascii="Times New Roman" w:hAnsi="Times New Roman" w:cs="Times New Roman"/>
+            <w:sz w:val="24"/>
+            <w:szCs w:val="24"/>
+          </w:rPr>
+          <w:delText>Gestion</w:delText>
+        </w:r>
+        <w:r>
+          <w:rPr>
+            <w:rFonts w:ascii="Times New Roman" w:hAnsi="Times New Roman" w:cs="Times New Roman"/>
+            <w:sz w:val="24"/>
+            <w:szCs w:val="24"/>
+          </w:rPr>
+          <w:delText xml:space="preserve"> </w:delText>
+        </w:r>
+        <w:r>
+          <w:rPr>
+            <w:rFonts w:ascii="Times New Roman" w:hAnsi="Times New Roman" w:cs="Times New Roman"/>
+            <w:sz w:val="24"/>
+            <w:szCs w:val="24"/>
+          </w:rPr>
+          <w:delText>des affectations</w:delText>
+        </w:r>
+      </w:del>
     </w:p>
     <w:p>
       <w:pPr>
@@ -4958,7 +4961,16 @@
           <w:sz w:val="24"/>
           <w:szCs w:val="24"/>
         </w:rPr>
-        <w:t>Ce module se a plus une utilité d’archivage des différents information</w:t>
+        <w:t xml:space="preserve">Ce module se a plus une utilité d’archivage </w:t>
+      </w:r>
+      <w:proofErr w:type="gramStart"/>
+      <w:r>
+        <w:rPr>
+          <w:rFonts w:ascii="Times New Roman" w:hAnsi="Times New Roman" w:cs="Times New Roman"/>
+          <w:sz w:val="24"/>
+          <w:szCs w:val="24"/>
+        </w:rPr>
+        <w:t>des différents information</w:t>
       </w:r>
       <w:r>
         <w:rPr>
@@ -4968,6 +4980,7 @@
         </w:rPr>
         <w:t>s</w:t>
       </w:r>
+      <w:proofErr w:type="gramEnd"/>
       <w:r>
         <w:rPr>
           <w:rFonts w:ascii="Times New Roman" w:hAnsi="Times New Roman" w:cs="Times New Roman"/>
@@ -5893,13 +5906,23 @@
           <w:szCs w:val="24"/>
         </w:rPr>
       </w:pPr>
-      <w:r>
-        <w:rPr>
-          <w:rFonts w:ascii="Times New Roman" w:hAnsi="Times New Roman" w:cs="Times New Roman"/>
-          <w:sz w:val="24"/>
-          <w:szCs w:val="24"/>
-        </w:rPr>
-        <w:t>le tableau suivant nous montre les différentes taches de nos acteurs</w:t>
+      <w:proofErr w:type="gramStart"/>
+      <w:r>
+        <w:rPr>
+          <w:rFonts w:ascii="Times New Roman" w:hAnsi="Times New Roman" w:cs="Times New Roman"/>
+          <w:sz w:val="24"/>
+          <w:szCs w:val="24"/>
+        </w:rPr>
+        <w:t>le</w:t>
+      </w:r>
+      <w:proofErr w:type="gramEnd"/>
+      <w:r>
+        <w:rPr>
+          <w:rFonts w:ascii="Times New Roman" w:hAnsi="Times New Roman" w:cs="Times New Roman"/>
+          <w:sz w:val="24"/>
+          <w:szCs w:val="24"/>
+        </w:rPr>
+        <w:t xml:space="preserve"> tableau suivant nous montre les différentes taches de nos acteurs</w:t>
       </w:r>
     </w:p>
     <w:p>
@@ -7827,7 +7850,7 @@
           <w:szCs w:val="24"/>
         </w:rPr>
       </w:pPr>
-      <w:bookmarkStart w:id="0" w:name="_Hlk125973909"/>
+      <w:bookmarkStart w:id="2" w:name="_Hlk125973909"/>
       <w:r>
         <w:rPr>
           <w:rFonts w:ascii="Times New Roman" w:hAnsi="Times New Roman" w:cs="Times New Roman"/>
@@ -7837,7 +7860,7 @@
         <w:t>Afficher les informations d’un employé</w:t>
       </w:r>
     </w:p>
-    <w:bookmarkEnd w:id="0"/>
+    <w:bookmarkEnd w:id="2"/>
     <w:p>
       <w:pPr>
         <w:pStyle w:val="Paragraphedeliste"/>
@@ -8000,7 +8023,25 @@
           <w:sz w:val="24"/>
           <w:szCs w:val="24"/>
         </w:rPr>
-        <w:t xml:space="preserve"> celui si se connecte a sa section il se diri</w:t>
+        <w:t xml:space="preserve"> celui si se connecte </w:t>
+      </w:r>
+      <w:proofErr w:type="spellStart"/>
+      <w:r>
+        <w:rPr>
+          <w:rFonts w:ascii="Times New Roman" w:hAnsi="Times New Roman" w:cs="Times New Roman"/>
+          <w:sz w:val="24"/>
+          <w:szCs w:val="24"/>
+        </w:rPr>
+        <w:t>a</w:t>
+      </w:r>
+      <w:proofErr w:type="spellEnd"/>
+      <w:r>
+        <w:rPr>
+          <w:rFonts w:ascii="Times New Roman" w:hAnsi="Times New Roman" w:cs="Times New Roman"/>
+          <w:sz w:val="24"/>
+          <w:szCs w:val="24"/>
+        </w:rPr>
+        <w:t xml:space="preserve"> sa section il se diri</w:t>
       </w:r>
       <w:r>
         <w:rPr>
@@ -8073,7 +8114,7 @@
           <w:szCs w:val="24"/>
         </w:rPr>
       </w:pPr>
-      <w:bookmarkStart w:id="1" w:name="_Hlk124841144"/>
+      <w:bookmarkStart w:id="3" w:name="_Hlk124841144"/>
       <w:r>
         <w:rPr>
           <w:rFonts w:ascii="Times New Roman" w:hAnsi="Times New Roman" w:cs="Times New Roman"/>
@@ -8352,7 +8393,7 @@
         <w:t xml:space="preserve">Nombre de jour congé annuel </w:t>
       </w:r>
     </w:p>
-    <w:bookmarkEnd w:id="1"/>
+    <w:bookmarkEnd w:id="3"/>
     <w:p>
       <w:pPr>
         <w:pStyle w:val="Paragraphedeliste"/>
@@ -9181,7 +9222,7 @@
           <w:szCs w:val="24"/>
         </w:rPr>
       </w:pPr>
-      <w:bookmarkStart w:id="2" w:name="_Hlk124761545"/>
+      <w:bookmarkStart w:id="4" w:name="_Hlk124761545"/>
       <w:r>
         <w:rPr>
           <w:rFonts w:ascii="Times New Roman" w:hAnsi="Times New Roman" w:cs="Times New Roman"/>
@@ -9278,7 +9319,7 @@
         </w:rPr>
         <w:t>Date de fin</w:t>
       </w:r>
-      <w:bookmarkEnd w:id="2"/>
+      <w:bookmarkEnd w:id="4"/>
       <w:r>
         <w:rPr>
           <w:rFonts w:ascii="Times New Roman" w:hAnsi="Times New Roman" w:cs="Times New Roman"/>
@@ -9397,7 +9438,7 @@
           <w:szCs w:val="24"/>
         </w:rPr>
       </w:pPr>
-      <w:bookmarkStart w:id="3" w:name="_Hlk124761586"/>
+      <w:bookmarkStart w:id="5" w:name="_Hlk124761586"/>
       <w:r>
         <w:rPr>
           <w:rFonts w:ascii="Times New Roman" w:hAnsi="Times New Roman" w:cs="Times New Roman"/>
@@ -9613,8 +9654,8 @@
           <w:szCs w:val="24"/>
         </w:rPr>
       </w:pPr>
-      <w:bookmarkStart w:id="4" w:name="_Hlk125976051"/>
-      <w:bookmarkEnd w:id="3"/>
+      <w:bookmarkStart w:id="6" w:name="_Hlk125976051"/>
+      <w:bookmarkEnd w:id="5"/>
       <w:r>
         <w:rPr>
           <w:rFonts w:ascii="Times New Roman" w:hAnsi="Times New Roman" w:cs="Times New Roman"/>
@@ -9623,7 +9664,7 @@
         </w:rPr>
         <w:t xml:space="preserve">Congé maladie </w:t>
       </w:r>
-      <w:bookmarkEnd w:id="4"/>
+      <w:bookmarkEnd w:id="6"/>
       <w:r>
         <w:rPr>
           <w:rFonts w:ascii="Times New Roman" w:hAnsi="Times New Roman" w:cs="Times New Roman"/>
@@ -14311,6 +14352,14 @@
   </w:num>
   <w:numIdMacAtCleanup w:val="36"/>
 </w:numbering>
+</file>
+
+<file path=word/people.xml><?xml version="1.0" encoding="utf-8"?>
+<w15:people xmlns:wpc="http://schemas.microsoft.com/office/word/2010/wordprocessingCanvas" xmlns:cx="http://schemas.microsoft.com/office/drawing/2014/chartex" xmlns:cx1="http://schemas.microsoft.com/office/drawing/2015/9/8/chartex" xmlns:cx2="http://schemas.microsoft.com/office/drawing/2015/10/21/chartex" xmlns:cx3="http://schemas.microsoft.com/office/drawing/2016/5/9/chartex" xmlns:cx4="http://schemas.microsoft.com/office/drawing/2016/5/10/chartex" xmlns:cx5="http://schemas.microsoft.com/office/drawing/2016/5/11/chartex" xmlns:cx6="http://schemas.microsoft.com/office/drawing/2016/5/12/chartex" xmlns:cx7="http://schemas.microsoft.com/office/drawing/2016/5/13/chartex" xmlns:cx8="http://schemas.microsoft.com/office/drawing/2016/5/14/chartex" xmlns:mc="http://schemas.openxmlformats.org/markup-compatibility/2006" xmlns:aink="http://schemas.microsoft.com/office/drawing/2016/ink" xmlns:am3d="http://schemas.microsoft.com/office/drawing/2017/model3d" xmlns:o="urn:schemas-microsoft-com:office:office" xmlns:oel="http://schemas.microsoft.com/office/2019/extlst" xmlns:r="http://schemas.openxmlformats.org/officeDocument/2006/relationships" xmlns:m="http://schemas.openxmlformats.org/officeDocument/2006/math" xmlns:v="urn:schemas-microsoft-com:vml" xmlns:wp14="http://schemas.microsoft.com/office/word/2010/wordprocessingDrawing" xmlns:wp="http://schemas.openxmlformats.org/drawingml/2006/wordprocessingDrawing" xmlns:w10="urn:schemas-microsoft-com:office:word" xmlns:w="http://schemas.openxmlformats.org/wordprocessingml/2006/main" xmlns:w14="http://schemas.microsoft.com/office/word/2010/wordml" xmlns:w15="http://schemas.microsoft.com/office/word/2012/wordml" xmlns:w16cex="http://schemas.microsoft.com/office/word/2018/wordml/cex" xmlns:w16cid="http://schemas.microsoft.com/office/word/2016/wordml/cid" xmlns:w16="http://schemas.microsoft.com/office/word/2018/wordml" xmlns:w16sdtdh="http://schemas.microsoft.com/office/word/2020/wordml/sdtdatahash" xmlns:w16se="http://schemas.microsoft.com/office/word/2015/wordml/symex" xmlns:wpg="http://schemas.microsoft.com/office/word/2010/wordprocessingGroup" xmlns:wpi="http://schemas.microsoft.com/office/word/2010/wordprocessingInk" xmlns:wne="http://schemas.microsoft.com/office/word/2006/wordml" xmlns:wps="http://schemas.microsoft.com/office/word/2010/wordprocessingShape" mc:Ignorable="w14 w15 w16se w16cid w16 w16cex w16sdtdh wp14">
+  <w15:person w15:author="yann tony">
+    <w15:presenceInfo w15:providerId="Windows Live" w15:userId="d831102397ae95d2"/>
+  </w15:person>
+</w15:people>
 </file>
 
 <file path=word/styles.xml><?xml version="1.0" encoding="utf-8"?>
@@ -14822,6 +14871,16 @@
       <w:spacing w:after="0" w:line="240" w:lineRule="auto"/>
     </w:pPr>
   </w:style>
+  <w:style w:type="paragraph" w:styleId="Rvision">
+    <w:name w:val="Revision"/>
+    <w:hidden/>
+    <w:uiPriority w:val="99"/>
+    <w:semiHidden/>
+    <w:rsid w:val="00936453"/>
+    <w:pPr>
+      <w:spacing w:after="0" w:line="240" w:lineRule="auto"/>
+    </w:pPr>
+  </w:style>
 </w:styles>
 </file>
 
@@ -15118,4 +15177,16 @@
     </a:ext>
   </a:extLst>
 </a:theme>
+</file>
+
+<file path=customXml/item1.xml><?xml version="1.0" encoding="utf-8"?>
+<b:Sources xmlns:b="http://schemas.openxmlformats.org/officeDocument/2006/bibliography" xmlns="http://schemas.openxmlformats.org/officeDocument/2006/bibliography" SelectedStyle="\APASixthEditionOfficeOnline.xsl" StyleName="APA" Version="6"/>
+</file>
+
+<file path=customXml/itemProps1.xml><?xml version="1.0" encoding="utf-8"?>
+<ds:datastoreItem xmlns:ds="http://schemas.openxmlformats.org/officeDocument/2006/customXml" ds:itemID="{B7447CB5-C4EE-4837-8845-16174267D7E5}">
+  <ds:schemaRefs>
+    <ds:schemaRef ds:uri="http://schemas.openxmlformats.org/officeDocument/2006/bibliography"/>
+  </ds:schemaRefs>
+</ds:datastoreItem>
 </file>
</xml_diff>